<commit_message>
Add Jenkinsfile for Node 16 and npm install
</commit_message>
<xml_diff>
--- a/Project2_Compose.docx
+++ b/Project2_Compose.docx
@@ -143,8 +143,6 @@
           <w:lang w:val="en-US"/>
         </w:rPr>
       </w:pPr>
-      <w:bookmarkStart w:id="0" w:name="_GoBack"/>
-      <w:bookmarkEnd w:id="0"/>
     </w:p>
     <w:p>
       <w:pPr>
@@ -196,6 +194,198 @@
           </wp:inline>
         </w:drawing>
       </w:r>
+    </w:p>
+    <w:p>
+      <w:pPr>
+        <w:rPr>
+          <w:rFonts w:hint="default"/>
+          <w:lang w:val="en-US"/>
+        </w:rPr>
+      </w:pPr>
+    </w:p>
+    <w:p>
+      <w:pPr>
+        <w:rPr>
+          <w:rFonts w:hint="default"/>
+          <w:lang w:val="en-US"/>
+        </w:rPr>
+      </w:pPr>
+    </w:p>
+    <w:p>
+      <w:pPr>
+        <w:rPr>
+          <w:rFonts w:hint="default"/>
+          <w:lang w:val="en-US"/>
+        </w:rPr>
+      </w:pPr>
+    </w:p>
+    <w:p>
+      <w:pPr>
+        <w:rPr>
+          <w:rFonts w:hint="default"/>
+          <w:lang w:val="en-US"/>
+        </w:rPr>
+      </w:pPr>
+    </w:p>
+    <w:p>
+      <w:pPr>
+        <w:rPr>
+          <w:rFonts w:hint="default"/>
+          <w:lang w:val="en-US"/>
+        </w:rPr>
+      </w:pPr>
+    </w:p>
+    <w:p>
+      <w:pPr>
+        <w:rPr>
+          <w:rFonts w:hint="default"/>
+          <w:lang w:val="en-US"/>
+        </w:rPr>
+      </w:pPr>
+      <w:r>
+        <w:rPr>
+          <w:rFonts w:hint="default"/>
+          <w:lang w:val="en-US"/>
+        </w:rPr>
+        <w:drawing>
+          <wp:inline distT="0" distB="0" distL="114300" distR="114300">
+            <wp:extent cx="5266690" cy="1061085"/>
+            <wp:effectExtent l="0" t="0" r="16510" b="5715"/>
+            <wp:docPr id="4" name="Picture 4" descr="Screenshot 2023-10-12 at 4.06.43 PM"/>
+            <wp:cNvGraphicFramePr>
+              <a:graphicFrameLocks xmlns:a="http://schemas.openxmlformats.org/drawingml/2006/main" noChangeAspect="1"/>
+            </wp:cNvGraphicFramePr>
+            <a:graphic xmlns:a="http://schemas.openxmlformats.org/drawingml/2006/main">
+              <a:graphicData uri="http://schemas.openxmlformats.org/drawingml/2006/picture">
+                <pic:pic xmlns:pic="http://schemas.openxmlformats.org/drawingml/2006/picture">
+                  <pic:nvPicPr>
+                    <pic:cNvPr id="4" name="Picture 4" descr="Screenshot 2023-10-12 at 4.06.43 PM"/>
+                    <pic:cNvPicPr>
+                      <a:picLocks noChangeAspect="1"/>
+                    </pic:cNvPicPr>
+                  </pic:nvPicPr>
+                  <pic:blipFill>
+                    <a:blip r:embed="rId7"/>
+                    <a:stretch>
+                      <a:fillRect/>
+                    </a:stretch>
+                  </pic:blipFill>
+                  <pic:spPr>
+                    <a:xfrm>
+                      <a:off x="0" y="0"/>
+                      <a:ext cx="5266690" cy="1061085"/>
+                    </a:xfrm>
+                    <a:prstGeom prst="rect">
+                      <a:avLst/>
+                    </a:prstGeom>
+                  </pic:spPr>
+                </pic:pic>
+              </a:graphicData>
+            </a:graphic>
+          </wp:inline>
+        </w:drawing>
+      </w:r>
+    </w:p>
+    <w:p>
+      <w:pPr>
+        <w:rPr>
+          <w:rFonts w:hint="default"/>
+          <w:lang w:val="en-US"/>
+        </w:rPr>
+      </w:pPr>
+    </w:p>
+    <w:p>
+      <w:pPr>
+        <w:rPr>
+          <w:rFonts w:hint="default"/>
+          <w:lang w:val="en-US"/>
+        </w:rPr>
+      </w:pPr>
+    </w:p>
+    <w:p>
+      <w:pPr>
+        <w:rPr>
+          <w:rFonts w:hint="default"/>
+          <w:lang w:val="en-US"/>
+        </w:rPr>
+      </w:pPr>
+      <w:r>
+        <w:rPr>
+          <w:rFonts w:hint="default"/>
+          <w:lang w:val="en-US"/>
+        </w:rPr>
+        <w:drawing>
+          <wp:inline distT="0" distB="0" distL="114300" distR="114300">
+            <wp:extent cx="5266690" cy="2322830"/>
+            <wp:effectExtent l="0" t="0" r="16510" b="13970"/>
+            <wp:docPr id="5" name="Picture 5" descr="Screenshot 2023-10-12 at 4.08.00 PM"/>
+            <wp:cNvGraphicFramePr>
+              <a:graphicFrameLocks xmlns:a="http://schemas.openxmlformats.org/drawingml/2006/main" noChangeAspect="1"/>
+            </wp:cNvGraphicFramePr>
+            <a:graphic xmlns:a="http://schemas.openxmlformats.org/drawingml/2006/main">
+              <a:graphicData uri="http://schemas.openxmlformats.org/drawingml/2006/picture">
+                <pic:pic xmlns:pic="http://schemas.openxmlformats.org/drawingml/2006/picture">
+                  <pic:nvPicPr>
+                    <pic:cNvPr id="5" name="Picture 5" descr="Screenshot 2023-10-12 at 4.08.00 PM"/>
+                    <pic:cNvPicPr>
+                      <a:picLocks noChangeAspect="1"/>
+                    </pic:cNvPicPr>
+                  </pic:nvPicPr>
+                  <pic:blipFill>
+                    <a:blip r:embed="rId8"/>
+                    <a:stretch>
+                      <a:fillRect/>
+                    </a:stretch>
+                  </pic:blipFill>
+                  <pic:spPr>
+                    <a:xfrm>
+                      <a:off x="0" y="0"/>
+                      <a:ext cx="5266690" cy="2322830"/>
+                    </a:xfrm>
+                    <a:prstGeom prst="rect">
+                      <a:avLst/>
+                    </a:prstGeom>
+                  </pic:spPr>
+                </pic:pic>
+              </a:graphicData>
+            </a:graphic>
+          </wp:inline>
+        </w:drawing>
+      </w:r>
+    </w:p>
+    <w:p>
+      <w:pPr>
+        <w:rPr>
+          <w:rFonts w:hint="default"/>
+          <w:lang w:val="en-US"/>
+        </w:rPr>
+      </w:pPr>
+    </w:p>
+    <w:p>
+      <w:pPr>
+        <w:rPr>
+          <w:rFonts w:hint="default"/>
+          <w:lang w:val="en-US"/>
+        </w:rPr>
+      </w:pPr>
+      <w:bookmarkStart w:id="0" w:name="_GoBack"/>
+      <w:bookmarkEnd w:id="0"/>
+    </w:p>
+    <w:p>
+      <w:pPr>
+        <w:rPr>
+          <w:rFonts w:hint="default"/>
+          <w:lang w:val="en-US"/>
+        </w:rPr>
+      </w:pPr>
+    </w:p>
+    <w:p>
+      <w:pPr>
+        <w:rPr>
+          <w:rFonts w:hint="default"/>
+          <w:lang w:val="en-US"/>
+        </w:rPr>
+      </w:pPr>
     </w:p>
     <w:sectPr>
       <w:pgSz w:w="11906" w:h="16838"/>

</xml_diff>